<commit_message>
ad from Exams/Exam of 23 October 2016/04. Roli The Coder
</commit_message>
<xml_diff>
--- a/Exams/Exam of 23 October 2016/04. Roli The Coder _Условие.docx
+++ b/Exams/Exam of 23 October 2016/04. Roli The Coder _Условие.docx
@@ -1,6 +1,6 @@
 
 <file path=word/document.xml><?xml version="1.0" encoding="utf-8"?>
-<w:document xmlns:wpc="http://schemas.microsoft.com/office/word/2010/wordprocessingCanvas" xmlns:cx="http://schemas.microsoft.com/office/drawing/2014/chartex" xmlns:cx1="http://schemas.microsoft.com/office/drawing/2015/9/8/chartex" xmlns:cx2="http://schemas.microsoft.com/office/drawing/2015/10/21/chartex" xmlns:cx3="http://schemas.microsoft.com/office/drawing/2016/5/9/chartex" xmlns:cx4="http://schemas.microsoft.com/office/drawing/2016/5/10/chartex" xmlns:cx5="http://schemas.microsoft.com/office/drawing/2016/5/11/chartex" xmlns:mc="http://schemas.openxmlformats.org/markup-compatibility/2006" xmlns:o="urn:schemas-microsoft-com:office:office" xmlns:r="http://schemas.openxmlformats.org/officeDocument/2006/relationships" xmlns:m="http://schemas.openxmlformats.org/officeDocument/2006/math" xmlns:v="urn:schemas-microsoft-com:vml" xmlns:wp14="http://schemas.microsoft.com/office/word/2010/wordprocessingDrawing" xmlns:wp="http://schemas.openxmlformats.org/drawingml/2006/wordprocessingDrawing" xmlns:w10="urn:schemas-microsoft-com:office:word" xmlns:w="http://schemas.openxmlformats.org/wordprocessingml/2006/main" xmlns:w14="http://schemas.microsoft.com/office/word/2010/wordml" xmlns:w15="http://schemas.microsoft.com/office/word/2012/wordml" xmlns:w16se="http://schemas.microsoft.com/office/word/2015/wordml/symex" xmlns:wpg="http://schemas.microsoft.com/office/word/2010/wordprocessingGroup" xmlns:wpi="http://schemas.microsoft.com/office/word/2010/wordprocessingInk" xmlns:wne="http://schemas.microsoft.com/office/word/2006/wordml" xmlns:wps="http://schemas.microsoft.com/office/word/2010/wordprocessingShape" mc:Ignorable="w14 w15 w16se wp14">
+<w:document xmlns:wpc="http://schemas.microsoft.com/office/word/2010/wordprocessingCanvas" xmlns:cx="http://schemas.microsoft.com/office/drawing/2014/chartex" xmlns:cx1="http://schemas.microsoft.com/office/drawing/2015/9/8/chartex" xmlns:mc="http://schemas.openxmlformats.org/markup-compatibility/2006" xmlns:o="urn:schemas-microsoft-com:office:office" xmlns:r="http://schemas.openxmlformats.org/officeDocument/2006/relationships" xmlns:m="http://schemas.openxmlformats.org/officeDocument/2006/math" xmlns:v="urn:schemas-microsoft-com:vml" xmlns:wp14="http://schemas.microsoft.com/office/word/2010/wordprocessingDrawing" xmlns:wp="http://schemas.openxmlformats.org/drawingml/2006/wordprocessingDrawing" xmlns:w10="urn:schemas-microsoft-com:office:word" xmlns:w="http://schemas.openxmlformats.org/wordprocessingml/2006/main" xmlns:w14="http://schemas.microsoft.com/office/word/2010/wordml" xmlns:w15="http://schemas.microsoft.com/office/word/2012/wordml" xmlns:w16se="http://schemas.microsoft.com/office/word/2015/wordml/symex" xmlns:wpg="http://schemas.microsoft.com/office/word/2010/wordprocessingGroup" xmlns:wpi="http://schemas.microsoft.com/office/word/2010/wordprocessingInk" xmlns:wne="http://schemas.microsoft.com/office/word/2006/wordml" xmlns:wps="http://schemas.microsoft.com/office/word/2010/wordprocessingShape" mc:Ignorable="w14 w15 w16se wp14">
   <w:body>
     <w:p>
       <w:pPr>
@@ -568,15 +568,7 @@
         <w:rPr>
           <w:noProof/>
         </w:rPr>
-        <w:t>{id} #{eventName} @{participant1} @{part</w:t>
-      </w:r>
-      <w:bookmarkStart w:id="0" w:name="_GoBack"/>
-      <w:bookmarkEnd w:id="0"/>
-      <w:r>
-        <w:rPr>
-          <w:noProof/>
-        </w:rPr>
-        <w:t>icipant2} … @{participantN}</w:t>
+        <w:t>{id} #{eventName} @{participant1} @{participant2} … @{participantN}</w:t>
       </w:r>
     </w:p>
     <w:p>
@@ -1054,7 +1046,6 @@
                 <w:rFonts w:ascii="Consolas" w:hAnsi="Consolas"/>
                 <w:bCs/>
                 <w:noProof/>
-                <w:lang w:val="bg-BG"/>
               </w:rPr>
             </w:pPr>
             <w:r>
@@ -1065,6 +1056,29 @@
               </w:rPr>
               <w:t>@valyo</w:t>
             </w:r>
+          </w:p>
+          <w:p>
+            <w:pPr>
+              <w:spacing w:before="0" w:after="0"/>
+              <w:rPr>
+                <w:rFonts w:ascii="Consolas" w:hAnsi="Consolas"/>
+                <w:bCs/>
+                <w:noProof/>
+              </w:rPr>
+            </w:pPr>
+          </w:p>
+          <w:p>
+            <w:pPr>
+              <w:spacing w:before="0" w:after="0"/>
+              <w:rPr>
+                <w:rFonts w:ascii="Consolas" w:hAnsi="Consolas"/>
+                <w:bCs/>
+                <w:noProof/>
+                <w:lang w:val="bg-BG"/>
+              </w:rPr>
+            </w:pPr>
+            <w:bookmarkStart w:id="0" w:name="_GoBack"/>
+            <w:bookmarkEnd w:id="0"/>
           </w:p>
         </w:tc>
       </w:tr>
@@ -1086,6 +1100,7 @@
               <w:rPr>
                 <w:b/>
               </w:rPr>
+              <w:lastRenderedPageBreak/>
               <w:t>Input</w:t>
             </w:r>
           </w:p>
@@ -1146,7 +1161,6 @@
                 <w:rFonts w:ascii="Consolas" w:hAnsi="Consolas"/>
                 <w:bCs/>
               </w:rPr>
-              <w:lastRenderedPageBreak/>
               <w:t>2 #GameDevMeetup @sino @valyo</w:t>
             </w:r>
           </w:p>
@@ -1241,7 +1255,6 @@
                 <w:bCs/>
                 <w:noProof/>
               </w:rPr>
-              <w:lastRenderedPageBreak/>
               <w:t xml:space="preserve">Beers - </w:t>
             </w:r>
             <w:r>
@@ -1268,7 +1281,6 @@
                 <w:bCs/>
                 <w:noProof/>
               </w:rPr>
-              <w:lastRenderedPageBreak/>
               <w:t>@alice</w:t>
             </w:r>
           </w:p>
@@ -1415,7 +1427,7 @@
 </file>
 
 <file path=word/endnotes.xml><?xml version="1.0" encoding="utf-8"?>
-<w:endnotes xmlns:wpc="http://schemas.microsoft.com/office/word/2010/wordprocessingCanvas" xmlns:cx="http://schemas.microsoft.com/office/drawing/2014/chartex" xmlns:cx1="http://schemas.microsoft.com/office/drawing/2015/9/8/chartex" xmlns:cx2="http://schemas.microsoft.com/office/drawing/2015/10/21/chartex" xmlns:cx3="http://schemas.microsoft.com/office/drawing/2016/5/9/chartex" xmlns:cx4="http://schemas.microsoft.com/office/drawing/2016/5/10/chartex" xmlns:cx5="http://schemas.microsoft.com/office/drawing/2016/5/11/chartex" xmlns:mc="http://schemas.openxmlformats.org/markup-compatibility/2006" xmlns:o="urn:schemas-microsoft-com:office:office" xmlns:r="http://schemas.openxmlformats.org/officeDocument/2006/relationships" xmlns:m="http://schemas.openxmlformats.org/officeDocument/2006/math" xmlns:v="urn:schemas-microsoft-com:vml" xmlns:wp14="http://schemas.microsoft.com/office/word/2010/wordprocessingDrawing" xmlns:wp="http://schemas.openxmlformats.org/drawingml/2006/wordprocessingDrawing" xmlns:w10="urn:schemas-microsoft-com:office:word" xmlns:w="http://schemas.openxmlformats.org/wordprocessingml/2006/main" xmlns:w14="http://schemas.microsoft.com/office/word/2010/wordml" xmlns:w15="http://schemas.microsoft.com/office/word/2012/wordml" xmlns:w16se="http://schemas.microsoft.com/office/word/2015/wordml/symex" xmlns:wpg="http://schemas.microsoft.com/office/word/2010/wordprocessingGroup" xmlns:wpi="http://schemas.microsoft.com/office/word/2010/wordprocessingInk" xmlns:wne="http://schemas.microsoft.com/office/word/2006/wordml" xmlns:wps="http://schemas.microsoft.com/office/word/2010/wordprocessingShape" mc:Ignorable="w14 w15 w16se wp14">
+<w:endnotes xmlns:wpc="http://schemas.microsoft.com/office/word/2010/wordprocessingCanvas" xmlns:cx="http://schemas.microsoft.com/office/drawing/2014/chartex" xmlns:cx1="http://schemas.microsoft.com/office/drawing/2015/9/8/chartex" xmlns:mc="http://schemas.openxmlformats.org/markup-compatibility/2006" xmlns:o="urn:schemas-microsoft-com:office:office" xmlns:r="http://schemas.openxmlformats.org/officeDocument/2006/relationships" xmlns:m="http://schemas.openxmlformats.org/officeDocument/2006/math" xmlns:v="urn:schemas-microsoft-com:vml" xmlns:wp14="http://schemas.microsoft.com/office/word/2010/wordprocessingDrawing" xmlns:wp="http://schemas.openxmlformats.org/drawingml/2006/wordprocessingDrawing" xmlns:w10="urn:schemas-microsoft-com:office:word" xmlns:w="http://schemas.openxmlformats.org/wordprocessingml/2006/main" xmlns:w14="http://schemas.microsoft.com/office/word/2010/wordml" xmlns:w15="http://schemas.microsoft.com/office/word/2012/wordml" xmlns:w16se="http://schemas.microsoft.com/office/word/2015/wordml/symex" xmlns:wpg="http://schemas.microsoft.com/office/word/2010/wordprocessingGroup" xmlns:wpi="http://schemas.microsoft.com/office/word/2010/wordprocessingInk" xmlns:wne="http://schemas.microsoft.com/office/word/2006/wordml" xmlns:wps="http://schemas.microsoft.com/office/word/2010/wordprocessingShape" mc:Ignorable="w14 w15 w16se wp14">
   <w:endnote w:type="separator" w:id="-1">
     <w:p>
       <w:pPr>
@@ -1440,7 +1452,7 @@
 </file>
 
 <file path=word/footer1.xml><?xml version="1.0" encoding="utf-8"?>
-<w:ftr xmlns:wpc="http://schemas.microsoft.com/office/word/2010/wordprocessingCanvas" xmlns:cx="http://schemas.microsoft.com/office/drawing/2014/chartex" xmlns:cx1="http://schemas.microsoft.com/office/drawing/2015/9/8/chartex" xmlns:cx2="http://schemas.microsoft.com/office/drawing/2015/10/21/chartex" xmlns:cx3="http://schemas.microsoft.com/office/drawing/2016/5/9/chartex" xmlns:cx4="http://schemas.microsoft.com/office/drawing/2016/5/10/chartex" xmlns:cx5="http://schemas.microsoft.com/office/drawing/2016/5/11/chartex" xmlns:mc="http://schemas.openxmlformats.org/markup-compatibility/2006" xmlns:o="urn:schemas-microsoft-com:office:office" xmlns:r="http://schemas.openxmlformats.org/officeDocument/2006/relationships" xmlns:m="http://schemas.openxmlformats.org/officeDocument/2006/math" xmlns:v="urn:schemas-microsoft-com:vml" xmlns:wp14="http://schemas.microsoft.com/office/word/2010/wordprocessingDrawing" xmlns:wp="http://schemas.openxmlformats.org/drawingml/2006/wordprocessingDrawing" xmlns:w10="urn:schemas-microsoft-com:office:word" xmlns:w="http://schemas.openxmlformats.org/wordprocessingml/2006/main" xmlns:w14="http://schemas.microsoft.com/office/word/2010/wordml" xmlns:w15="http://schemas.microsoft.com/office/word/2012/wordml" xmlns:w16se="http://schemas.microsoft.com/office/word/2015/wordml/symex" xmlns:wpg="http://schemas.microsoft.com/office/word/2010/wordprocessingGroup" xmlns:wpi="http://schemas.microsoft.com/office/word/2010/wordprocessingInk" xmlns:wne="http://schemas.microsoft.com/office/word/2006/wordml" xmlns:wps="http://schemas.microsoft.com/office/word/2010/wordprocessingShape" mc:Ignorable="w14 w15 w16se wp14">
+<w:ftr xmlns:wpc="http://schemas.microsoft.com/office/word/2010/wordprocessingCanvas" xmlns:cx="http://schemas.microsoft.com/office/drawing/2014/chartex" xmlns:cx1="http://schemas.microsoft.com/office/drawing/2015/9/8/chartex" xmlns:mc="http://schemas.openxmlformats.org/markup-compatibility/2006" xmlns:o="urn:schemas-microsoft-com:office:office" xmlns:r="http://schemas.openxmlformats.org/officeDocument/2006/relationships" xmlns:m="http://schemas.openxmlformats.org/officeDocument/2006/math" xmlns:v="urn:schemas-microsoft-com:vml" xmlns:wp14="http://schemas.microsoft.com/office/word/2010/wordprocessingDrawing" xmlns:wp="http://schemas.openxmlformats.org/drawingml/2006/wordprocessingDrawing" xmlns:w10="urn:schemas-microsoft-com:office:word" xmlns:w="http://schemas.openxmlformats.org/wordprocessingml/2006/main" xmlns:w14="http://schemas.microsoft.com/office/word/2010/wordml" xmlns:w15="http://schemas.microsoft.com/office/word/2012/wordml" xmlns:w16se="http://schemas.microsoft.com/office/word/2015/wordml/symex" xmlns:wpg="http://schemas.microsoft.com/office/word/2010/wordprocessingGroup" xmlns:wpi="http://schemas.microsoft.com/office/word/2010/wordprocessingInk" xmlns:wne="http://schemas.microsoft.com/office/word/2006/wordml" xmlns:wps="http://schemas.microsoft.com/office/word/2010/wordprocessingShape" mc:Ignorable="w14 w15 w16se wp14">
   <w:p>
     <w:pPr>
       <w:pStyle w:val="Footer"/>
@@ -1448,7 +1460,6 @@
     <w:r>
       <w:rPr>
         <w:noProof/>
-        <w:lang w:val="bg-BG" w:eastAsia="bg-BG"/>
       </w:rPr>
       <mc:AlternateContent>
         <mc:Choice Requires="wps">
@@ -1501,7 +1512,6 @@
                               <w:noProof/>
                               <w:sz w:val="20"/>
                               <w:szCs w:val="20"/>
-                              <w:lang w:val="bg-BG" w:eastAsia="bg-BG"/>
                             </w:rPr>
                             <w:drawing>
                               <wp:inline distT="0" distB="0" distL="0" distR="0" wp14:anchorId="7C955148" wp14:editId="075C2EE5">
@@ -1572,7 +1582,7 @@
             </wp:anchor>
           </w:drawing>
         </mc:Choice>
-        <mc:Fallback>
+        <mc:Fallback xmlns:cx5="http://schemas.microsoft.com/office/drawing/2016/5/11/chartex" xmlns:cx4="http://schemas.microsoft.com/office/drawing/2016/5/10/chartex" xmlns:cx3="http://schemas.microsoft.com/office/drawing/2016/5/9/chartex" xmlns:cx2="http://schemas.microsoft.com/office/drawing/2015/10/21/chartex">
           <w:pict>
             <v:shapetype w14:anchorId="108A4601" id="_x0000_t202" coordsize="21600,21600" o:spt="202" path="m,l,21600r21600,l21600,xe">
               <v:stroke joinstyle="miter"/>
@@ -1654,7 +1664,6 @@
     <w:r>
       <w:rPr>
         <w:noProof/>
-        <w:lang w:val="bg-BG" w:eastAsia="bg-BG"/>
       </w:rPr>
       <mc:AlternateContent>
         <mc:Choice Requires="wps">
@@ -1711,7 +1720,7 @@
             </wp:anchor>
           </w:drawing>
         </mc:Choice>
-        <mc:Fallback>
+        <mc:Fallback xmlns:cx5="http://schemas.microsoft.com/office/drawing/2016/5/11/chartex" xmlns:cx4="http://schemas.microsoft.com/office/drawing/2016/5/10/chartex" xmlns:cx3="http://schemas.microsoft.com/office/drawing/2016/5/9/chartex" xmlns:cx2="http://schemas.microsoft.com/office/drawing/2015/10/21/chartex">
           <w:pict>
             <v:line w14:anchorId="47772F3E" id="Straight Connector 1" o:spid="_x0000_s1026" style="position:absolute;flip:y;z-index:251666432;visibility:visible;mso-wrap-style:square;mso-wrap-distance-left:9pt;mso-wrap-distance-top:0;mso-wrap-distance-right:9pt;mso-wrap-distance-bottom:0;mso-position-horizontal:absolute;mso-position-horizontal-relative:text;mso-position-vertical:absolute;mso-position-vertical-relative:text" from="-.1pt,5.2pt" to="520.7pt,5.2pt" o:gfxdata="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" strokecolor="#f37123" strokeweight="1pt">
               <v:stroke endcap="round"/>
@@ -1723,7 +1732,6 @@
     <w:r>
       <w:rPr>
         <w:noProof/>
-        <w:lang w:val="bg-BG" w:eastAsia="bg-BG"/>
       </w:rPr>
       <mc:AlternateContent>
         <mc:Choice Requires="wps">
@@ -2000,7 +2008,6 @@
     <w:r>
       <w:rPr>
         <w:noProof/>
-        <w:lang w:val="bg-BG" w:eastAsia="bg-BG"/>
       </w:rPr>
       <mc:AlternateContent>
         <mc:Choice Requires="wps">
@@ -2078,7 +2085,7 @@
             </wp:anchor>
           </w:drawing>
         </mc:Choice>
-        <mc:Fallback>
+        <mc:Fallback xmlns:cx5="http://schemas.microsoft.com/office/drawing/2016/5/11/chartex" xmlns:cx4="http://schemas.microsoft.com/office/drawing/2016/5/10/chartex" xmlns:cx3="http://schemas.microsoft.com/office/drawing/2016/5/9/chartex" xmlns:cx2="http://schemas.microsoft.com/office/drawing/2015/10/21/chartex">
           <w:pict>
             <v:shape w14:anchorId="499DC636" id="Text Box 2" o:spid="_x0000_s1028" type="#_x0000_t202" style="position:absolute;margin-left:125.15pt;margin-top:26.95pt;width:44.85pt;height:15.75pt;z-index:251664384;visibility:visible;mso-wrap-style:square;mso-wrap-distance-left:9pt;mso-wrap-distance-top:0;mso-wrap-distance-right:9pt;mso-wrap-distance-bottom:0;mso-position-horizontal:absolute;mso-position-horizontal-relative:text;mso-position-vertical:absolute;mso-position-vertical-relative:text;v-text-anchor:middle" o:gfxdata="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" filled="f" stroked="f" strokeweight=".5pt">
               <v:textbox inset=".5mm,0,0,0">
@@ -2105,7 +2112,6 @@
     <w:r>
       <w:rPr>
         <w:noProof/>
-        <w:lang w:val="bg-BG" w:eastAsia="bg-BG"/>
       </w:rPr>
       <mc:AlternateContent>
         <mc:Choice Requires="wps">
@@ -2228,7 +2234,6 @@
                               <w:noProof/>
                               <w:sz w:val="20"/>
                               <w:szCs w:val="20"/>
-                              <w:lang w:val="bg-BG" w:eastAsia="bg-BG"/>
                             </w:rPr>
                             <w:drawing>
                               <wp:inline distT="0" distB="0" distL="0" distR="0" wp14:anchorId="767FC4DB" wp14:editId="1EAFF235">
@@ -2280,14 +2285,13 @@
                               <w:noProof/>
                               <w:sz w:val="20"/>
                               <w:szCs w:val="20"/>
-                              <w:lang w:val="bg-BG" w:eastAsia="bg-BG"/>
                             </w:rPr>
                             <w:drawing>
                               <wp:inline distT="0" distB="0" distL="0" distR="0" wp14:anchorId="5EEB9D6A" wp14:editId="1002D443">
                                 <wp:extent cx="200025" cy="200025"/>
                                 <wp:effectExtent l="0" t="0" r="9525" b="9525"/>
                                 <wp:docPr id="73" name="Picture 73" title="Software University Foundation">
-                                  <a:hlinkClick xmlns:a="http://schemas.openxmlformats.org/drawingml/2006/main" r:id="rId4"/>
+                                  <a:hlinkClick xmlns:a="http://schemas.openxmlformats.org/drawingml/2006/main" r:id="rId7"/>
                                 </wp:docPr>
                                 <wp:cNvGraphicFramePr/>
                                 <a:graphic xmlns:a="http://schemas.openxmlformats.org/drawingml/2006/main">
@@ -2295,7 +2299,7 @@
                                     <pic:pic xmlns:pic="http://schemas.openxmlformats.org/drawingml/2006/picture">
                                       <pic:nvPicPr>
                                         <pic:cNvPr id="94" name="Picture 4" title="Software University Foundation">
-                                          <a:hlinkClick r:id="rId4"/>
+                                          <a:hlinkClick r:id="rId7"/>
                                         </pic:cNvPr>
                                         <pic:cNvPicPr/>
                                       </pic:nvPicPr>
@@ -2332,7 +2336,6 @@
                               <w:noProof/>
                               <w:sz w:val="20"/>
                               <w:szCs w:val="20"/>
-                              <w:lang w:val="bg-BG" w:eastAsia="bg-BG"/>
                             </w:rPr>
                             <w:drawing>
                               <wp:inline distT="0" distB="0" distL="0" distR="0" wp14:anchorId="5795BF44" wp14:editId="26D784FF">
@@ -2384,7 +2387,6 @@
                               <w:noProof/>
                               <w:sz w:val="20"/>
                               <w:szCs w:val="20"/>
-                              <w:lang w:val="bg-BG" w:eastAsia="bg-BG"/>
                             </w:rPr>
                             <w:drawing>
                               <wp:inline distT="0" distB="0" distL="0" distR="0" wp14:anchorId="3515F6B1" wp14:editId="26A5A5CA">
@@ -2436,7 +2438,6 @@
                               <w:noProof/>
                               <w:sz w:val="20"/>
                               <w:szCs w:val="20"/>
-                              <w:lang w:val="bg-BG" w:eastAsia="bg-BG"/>
                             </w:rPr>
                             <w:drawing>
                               <wp:inline distT="0" distB="0" distL="0" distR="0" wp14:anchorId="3BD606C8" wp14:editId="1CCEFCAD">
@@ -2488,7 +2489,6 @@
                               <w:noProof/>
                               <w:sz w:val="20"/>
                               <w:szCs w:val="20"/>
-                              <w:lang w:val="bg-BG" w:eastAsia="bg-BG"/>
                             </w:rPr>
                             <w:drawing>
                               <wp:inline distT="0" distB="0" distL="0" distR="0" wp14:anchorId="4BC04067" wp14:editId="29739B2B">
@@ -2540,7 +2540,6 @@
                               <w:noProof/>
                               <w:sz w:val="20"/>
                               <w:szCs w:val="20"/>
-                              <w:lang w:val="bg-BG" w:eastAsia="bg-BG"/>
                             </w:rPr>
                             <w:drawing>
                               <wp:inline distT="0" distB="0" distL="0" distR="0" wp14:anchorId="53147BBD" wp14:editId="53DBE790">
@@ -2592,7 +2591,6 @@
                               <w:noProof/>
                               <w:sz w:val="20"/>
                               <w:szCs w:val="20"/>
-                              <w:lang w:val="bg-BG" w:eastAsia="bg-BG"/>
                             </w:rPr>
                             <w:drawing>
                               <wp:inline distT="0" distB="0" distL="0" distR="0" wp14:anchorId="364F5A5A" wp14:editId="1D49FCC6">
@@ -2644,7 +2642,6 @@
                               <w:noProof/>
                               <w:sz w:val="20"/>
                               <w:szCs w:val="20"/>
-                              <w:lang w:val="bg-BG" w:eastAsia="bg-BG"/>
                             </w:rPr>
                             <w:drawing>
                               <wp:inline distT="0" distB="0" distL="0" distR="0" wp14:anchorId="3A72F5BF" wp14:editId="674A749B">
@@ -2696,7 +2693,6 @@
                               <w:noProof/>
                               <w:sz w:val="20"/>
                               <w:szCs w:val="20"/>
-                              <w:lang w:val="bg-BG" w:eastAsia="bg-BG"/>
                             </w:rPr>
                             <w:drawing>
                               <wp:inline distT="0" distB="0" distL="0" distR="0" wp14:anchorId="2E683E71" wp14:editId="7030509C">
@@ -2748,7 +2744,7 @@
             </wp:anchor>
           </w:drawing>
         </mc:Choice>
-        <mc:Fallback>
+        <mc:Fallback xmlns:cx5="http://schemas.microsoft.com/office/drawing/2016/5/11/chartex" xmlns:cx4="http://schemas.microsoft.com/office/drawing/2016/5/10/chartex" xmlns:cx3="http://schemas.microsoft.com/office/drawing/2016/5/9/chartex" xmlns:cx2="http://schemas.microsoft.com/office/drawing/2015/10/21/chartex">
           <w:pict>
             <v:shape w14:anchorId="0FADFBC2" id="Text Box 17" o:spid="_x0000_s1029" type="#_x0000_t202" style="position:absolute;margin-left:124.4pt;margin-top:6.7pt;width:396.3pt;height:40.45pt;z-index:251663360;visibility:visible;mso-wrap-style:square;mso-wrap-distance-left:9pt;mso-wrap-distance-top:0;mso-wrap-distance-right:9pt;mso-wrap-distance-bottom:0;mso-position-horizontal:absolute;mso-position-horizontal-relative:text;mso-position-vertical:absolute;mso-position-vertical-relative:text;v-text-anchor:top" o:gfxdata="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" filled="f" stroked="f">
               <v:textbox inset=".5mm,1.2mm,.5mm,.5mm">
@@ -3353,7 +3349,7 @@
 </file>
 
 <file path=word/footnotes.xml><?xml version="1.0" encoding="utf-8"?>
-<w:footnotes xmlns:wpc="http://schemas.microsoft.com/office/word/2010/wordprocessingCanvas" xmlns:cx="http://schemas.microsoft.com/office/drawing/2014/chartex" xmlns:cx1="http://schemas.microsoft.com/office/drawing/2015/9/8/chartex" xmlns:cx2="http://schemas.microsoft.com/office/drawing/2015/10/21/chartex" xmlns:cx3="http://schemas.microsoft.com/office/drawing/2016/5/9/chartex" xmlns:cx4="http://schemas.microsoft.com/office/drawing/2016/5/10/chartex" xmlns:cx5="http://schemas.microsoft.com/office/drawing/2016/5/11/chartex" xmlns:mc="http://schemas.openxmlformats.org/markup-compatibility/2006" xmlns:o="urn:schemas-microsoft-com:office:office" xmlns:r="http://schemas.openxmlformats.org/officeDocument/2006/relationships" xmlns:m="http://schemas.openxmlformats.org/officeDocument/2006/math" xmlns:v="urn:schemas-microsoft-com:vml" xmlns:wp14="http://schemas.microsoft.com/office/word/2010/wordprocessingDrawing" xmlns:wp="http://schemas.openxmlformats.org/drawingml/2006/wordprocessingDrawing" xmlns:w10="urn:schemas-microsoft-com:office:word" xmlns:w="http://schemas.openxmlformats.org/wordprocessingml/2006/main" xmlns:w14="http://schemas.microsoft.com/office/word/2010/wordml" xmlns:w15="http://schemas.microsoft.com/office/word/2012/wordml" xmlns:w16se="http://schemas.microsoft.com/office/word/2015/wordml/symex" xmlns:wpg="http://schemas.microsoft.com/office/word/2010/wordprocessingGroup" xmlns:wpi="http://schemas.microsoft.com/office/word/2010/wordprocessingInk" xmlns:wne="http://schemas.microsoft.com/office/word/2006/wordml" xmlns:wps="http://schemas.microsoft.com/office/word/2010/wordprocessingShape" mc:Ignorable="w14 w15 w16se wp14">
+<w:footnotes xmlns:wpc="http://schemas.microsoft.com/office/word/2010/wordprocessingCanvas" xmlns:cx="http://schemas.microsoft.com/office/drawing/2014/chartex" xmlns:cx1="http://schemas.microsoft.com/office/drawing/2015/9/8/chartex" xmlns:mc="http://schemas.openxmlformats.org/markup-compatibility/2006" xmlns:o="urn:schemas-microsoft-com:office:office" xmlns:r="http://schemas.openxmlformats.org/officeDocument/2006/relationships" xmlns:m="http://schemas.openxmlformats.org/officeDocument/2006/math" xmlns:v="urn:schemas-microsoft-com:vml" xmlns:wp14="http://schemas.microsoft.com/office/word/2010/wordprocessingDrawing" xmlns:wp="http://schemas.openxmlformats.org/drawingml/2006/wordprocessingDrawing" xmlns:w10="urn:schemas-microsoft-com:office:word" xmlns:w="http://schemas.openxmlformats.org/wordprocessingml/2006/main" xmlns:w14="http://schemas.microsoft.com/office/word/2010/wordml" xmlns:w15="http://schemas.microsoft.com/office/word/2012/wordml" xmlns:w16se="http://schemas.microsoft.com/office/word/2015/wordml/symex" xmlns:wpg="http://schemas.microsoft.com/office/word/2010/wordprocessingGroup" xmlns:wpi="http://schemas.microsoft.com/office/word/2010/wordprocessingInk" xmlns:wne="http://schemas.microsoft.com/office/word/2006/wordml" xmlns:wps="http://schemas.microsoft.com/office/word/2010/wordprocessingShape" mc:Ignorable="w14 w15 w16se wp14">
   <w:footnote w:type="separator" w:id="-1">
     <w:p>
       <w:pPr>
@@ -3378,7 +3374,7 @@
 </file>
 
 <file path=word/header1.xml><?xml version="1.0" encoding="utf-8"?>
-<w:hdr xmlns:wpc="http://schemas.microsoft.com/office/word/2010/wordprocessingCanvas" xmlns:cx="http://schemas.microsoft.com/office/drawing/2014/chartex" xmlns:cx1="http://schemas.microsoft.com/office/drawing/2015/9/8/chartex" xmlns:cx2="http://schemas.microsoft.com/office/drawing/2015/10/21/chartex" xmlns:cx3="http://schemas.microsoft.com/office/drawing/2016/5/9/chartex" xmlns:cx4="http://schemas.microsoft.com/office/drawing/2016/5/10/chartex" xmlns:cx5="http://schemas.microsoft.com/office/drawing/2016/5/11/chartex" xmlns:mc="http://schemas.openxmlformats.org/markup-compatibility/2006" xmlns:o="urn:schemas-microsoft-com:office:office" xmlns:r="http://schemas.openxmlformats.org/officeDocument/2006/relationships" xmlns:m="http://schemas.openxmlformats.org/officeDocument/2006/math" xmlns:v="urn:schemas-microsoft-com:vml" xmlns:wp14="http://schemas.microsoft.com/office/word/2010/wordprocessingDrawing" xmlns:wp="http://schemas.openxmlformats.org/drawingml/2006/wordprocessingDrawing" xmlns:w10="urn:schemas-microsoft-com:office:word" xmlns:w="http://schemas.openxmlformats.org/wordprocessingml/2006/main" xmlns:w14="http://schemas.microsoft.com/office/word/2010/wordml" xmlns:w15="http://schemas.microsoft.com/office/word/2012/wordml" xmlns:w16se="http://schemas.microsoft.com/office/word/2015/wordml/symex" xmlns:wpg="http://schemas.microsoft.com/office/word/2010/wordprocessingGroup" xmlns:wpi="http://schemas.microsoft.com/office/word/2010/wordprocessingInk" xmlns:wne="http://schemas.microsoft.com/office/word/2006/wordml" xmlns:wps="http://schemas.microsoft.com/office/word/2010/wordprocessingShape" mc:Ignorable="w14 w15 w16se wp14">
+<w:hdr xmlns:wpc="http://schemas.microsoft.com/office/word/2010/wordprocessingCanvas" xmlns:cx="http://schemas.microsoft.com/office/drawing/2014/chartex" xmlns:cx1="http://schemas.microsoft.com/office/drawing/2015/9/8/chartex" xmlns:mc="http://schemas.openxmlformats.org/markup-compatibility/2006" xmlns:o="urn:schemas-microsoft-com:office:office" xmlns:r="http://schemas.openxmlformats.org/officeDocument/2006/relationships" xmlns:m="http://schemas.openxmlformats.org/officeDocument/2006/math" xmlns:v="urn:schemas-microsoft-com:vml" xmlns:wp14="http://schemas.microsoft.com/office/word/2010/wordprocessingDrawing" xmlns:wp="http://schemas.openxmlformats.org/drawingml/2006/wordprocessingDrawing" xmlns:w10="urn:schemas-microsoft-com:office:word" xmlns:w="http://schemas.openxmlformats.org/wordprocessingml/2006/main" xmlns:w14="http://schemas.microsoft.com/office/word/2010/wordml" xmlns:w15="http://schemas.microsoft.com/office/word/2012/wordml" xmlns:w16se="http://schemas.microsoft.com/office/word/2015/wordml/symex" xmlns:wpg="http://schemas.microsoft.com/office/word/2010/wordprocessingGroup" xmlns:wpi="http://schemas.microsoft.com/office/word/2010/wordprocessingInk" xmlns:wne="http://schemas.microsoft.com/office/word/2006/wordml" xmlns:wps="http://schemas.microsoft.com/office/word/2010/wordprocessingShape" mc:Ignorable="w14 w15 w16se wp14">
   <w:p>
     <w:pPr>
       <w:pStyle w:val="Header"/>
@@ -3389,7 +3385,7 @@
 </file>
 
 <file path=word/numbering.xml><?xml version="1.0" encoding="utf-8"?>
-<w:numbering xmlns:wpc="http://schemas.microsoft.com/office/word/2010/wordprocessingCanvas" xmlns:cx="http://schemas.microsoft.com/office/drawing/2014/chartex" xmlns:cx1="http://schemas.microsoft.com/office/drawing/2015/9/8/chartex" xmlns:cx2="http://schemas.microsoft.com/office/drawing/2015/10/21/chartex" xmlns:cx3="http://schemas.microsoft.com/office/drawing/2016/5/9/chartex" xmlns:cx4="http://schemas.microsoft.com/office/drawing/2016/5/10/chartex" xmlns:cx5="http://schemas.microsoft.com/office/drawing/2016/5/11/chartex" xmlns:mc="http://schemas.openxmlformats.org/markup-compatibility/2006" xmlns:o="urn:schemas-microsoft-com:office:office" xmlns:r="http://schemas.openxmlformats.org/officeDocument/2006/relationships" xmlns:m="http://schemas.openxmlformats.org/officeDocument/2006/math" xmlns:v="urn:schemas-microsoft-com:vml" xmlns:wp14="http://schemas.microsoft.com/office/word/2010/wordprocessingDrawing" xmlns:wp="http://schemas.openxmlformats.org/drawingml/2006/wordprocessingDrawing" xmlns:w10="urn:schemas-microsoft-com:office:word" xmlns:w="http://schemas.openxmlformats.org/wordprocessingml/2006/main" xmlns:w14="http://schemas.microsoft.com/office/word/2010/wordml" xmlns:w15="http://schemas.microsoft.com/office/word/2012/wordml" xmlns:w16se="http://schemas.microsoft.com/office/word/2015/wordml/symex" xmlns:wpg="http://schemas.microsoft.com/office/word/2010/wordprocessingGroup" xmlns:wpi="http://schemas.microsoft.com/office/word/2010/wordprocessingInk" xmlns:wne="http://schemas.microsoft.com/office/word/2006/wordml" xmlns:wps="http://schemas.microsoft.com/office/word/2010/wordprocessingShape" mc:Ignorable="w14 w15 w16se wp14">
+<w:numbering xmlns:wpc="http://schemas.microsoft.com/office/word/2010/wordprocessingCanvas" xmlns:cx="http://schemas.microsoft.com/office/drawing/2014/chartex" xmlns:cx1="http://schemas.microsoft.com/office/drawing/2015/9/8/chartex" xmlns:mc="http://schemas.openxmlformats.org/markup-compatibility/2006" xmlns:o="urn:schemas-microsoft-com:office:office" xmlns:r="http://schemas.openxmlformats.org/officeDocument/2006/relationships" xmlns:m="http://schemas.openxmlformats.org/officeDocument/2006/math" xmlns:v="urn:schemas-microsoft-com:vml" xmlns:wp14="http://schemas.microsoft.com/office/word/2010/wordprocessingDrawing" xmlns:wp="http://schemas.openxmlformats.org/drawingml/2006/wordprocessingDrawing" xmlns:w10="urn:schemas-microsoft-com:office:word" xmlns:w="http://schemas.openxmlformats.org/wordprocessingml/2006/main" xmlns:w14="http://schemas.microsoft.com/office/word/2010/wordml" xmlns:w15="http://schemas.microsoft.com/office/word/2012/wordml" xmlns:w16se="http://schemas.microsoft.com/office/word/2015/wordml/symex" xmlns:wpg="http://schemas.microsoft.com/office/word/2010/wordprocessingGroup" xmlns:wpi="http://schemas.microsoft.com/office/word/2010/wordprocessingInk" xmlns:wne="http://schemas.microsoft.com/office/word/2006/wordml" xmlns:wps="http://schemas.microsoft.com/office/word/2010/wordprocessingShape" mc:Ignorable="w14 w15 w16se wp14">
   <w:abstractNum w:abstractNumId="0" w15:restartNumberingAfterBreak="0">
     <w:nsid w:val="13A00DEC"/>
     <w:multiLevelType w:val="hybridMultilevel"/>
@@ -3733,7 +3729,7 @@
       </w:pPr>
     </w:pPrDefault>
   </w:docDefaults>
-  <w:latentStyles w:defLockedState="0" w:defUIPriority="99" w:defSemiHidden="0" w:defUnhideWhenUsed="0" w:defQFormat="0" w:count="374">
+  <w:latentStyles w:defLockedState="0" w:defUIPriority="99" w:defSemiHidden="0" w:defUnhideWhenUsed="0" w:defQFormat="0" w:count="371">
     <w:lsdException w:name="Normal" w:uiPriority="0" w:qFormat="1"/>
     <w:lsdException w:name="heading 1" w:uiPriority="9" w:qFormat="1"/>
     <w:lsdException w:name="heading 2" w:semiHidden="1" w:uiPriority="9" w:unhideWhenUsed="1" w:qFormat="1"/>
@@ -3839,6 +3835,7 @@
     <w:lsdException w:name="HTML Sample" w:semiHidden="1" w:unhideWhenUsed="1"/>
     <w:lsdException w:name="HTML Typewriter" w:semiHidden="1" w:unhideWhenUsed="1"/>
     <w:lsdException w:name="HTML Variable" w:semiHidden="1" w:unhideWhenUsed="1"/>
+    <w:lsdException w:name="Normal Table" w:semiHidden="1" w:unhideWhenUsed="1"/>
     <w:lsdException w:name="annotation subject" w:semiHidden="1" w:unhideWhenUsed="1"/>
     <w:lsdException w:name="No List" w:semiHidden="1" w:unhideWhenUsed="1"/>
     <w:lsdException w:name="Outline List 1" w:semiHidden="1" w:unhideWhenUsed="1"/>
@@ -3885,8 +3882,10 @@
     <w:lsdException w:name="Table Subtle 2" w:semiHidden="1" w:unhideWhenUsed="1"/>
     <w:lsdException w:name="Table Web 1" w:semiHidden="1" w:unhideWhenUsed="1"/>
     <w:lsdException w:name="Table Web 2" w:semiHidden="1" w:unhideWhenUsed="1"/>
+    <w:lsdException w:name="Table Web 3" w:semiHidden="1" w:unhideWhenUsed="1"/>
     <w:lsdException w:name="Balloon Text" w:semiHidden="1" w:unhideWhenUsed="1"/>
     <w:lsdException w:name="Table Grid" w:uiPriority="59"/>
+    <w:lsdException w:name="Table Theme" w:semiHidden="1" w:unhideWhenUsed="1"/>
     <w:lsdException w:name="Placeholder Text" w:semiHidden="1"/>
     <w:lsdException w:name="No Spacing" w:uiPriority="1"/>
     <w:lsdException w:name="Light Shading" w:uiPriority="60"/>
@@ -4102,9 +4101,6 @@
     <w:lsdException w:name="List Table 5 Dark Accent 6" w:uiPriority="50"/>
     <w:lsdException w:name="List Table 6 Colorful Accent 6" w:uiPriority="51"/>
     <w:lsdException w:name="List Table 7 Colorful Accent 6" w:uiPriority="52"/>
-    <w:lsdException w:name="Mention" w:semiHidden="1" w:unhideWhenUsed="1"/>
-    <w:lsdException w:name="Smart Hyperlink" w:semiHidden="1" w:unhideWhenUsed="1"/>
-    <w:lsdException w:name="Hashtag" w:semiHidden="1" w:unhideWhenUsed="1"/>
   </w:latentStyles>
   <w:style w:type="paragraph" w:default="1" w:styleId="Normal">
     <w:name w:val="Normal"/>
@@ -4835,7 +4831,7 @@
 </file>
 
 <file path=customXml/itemProps1.xml><?xml version="1.0" encoding="utf-8"?>
-<ds:datastoreItem xmlns:ds="http://schemas.openxmlformats.org/officeDocument/2006/customXml" ds:itemID="{6F389F89-F641-4E03-ADA0-ABAB18D2BA87}">
+<ds:datastoreItem xmlns:ds="http://schemas.openxmlformats.org/officeDocument/2006/customXml" ds:itemID="{3815C80D-9E39-4D18-B656-E141CEAC9B26}">
   <ds:schemaRefs>
     <ds:schemaRef ds:uri="http://schemas.openxmlformats.org/officeDocument/2006/bibliography"/>
   </ds:schemaRefs>

</xml_diff>